<commit_message>
update Auto realreg v4
</commit_message>
<xml_diff>
--- a/public/Templates/checkDoc.docx
+++ b/public/Templates/checkDoc.docx
@@ -108,7 +108,25 @@
                 <w:sz w:val="18"/>
                 <w:szCs w:val="20"/>
               </w:rPr>
-              <w:t>{realestate_view}</w:t>
+              <w:t>{</w:t>
+            </w:r>
+            <w:proofErr w:type="spellStart"/>
+            <w:r>
+              <w:rPr>
+                <w:rFonts w:ascii="돋움" w:eastAsia="돋움" w:hAnsi="돋움" w:hint="eastAsia"/>
+                <w:sz w:val="18"/>
+                <w:szCs w:val="20"/>
+              </w:rPr>
+              <w:t>realestate_view</w:t>
+            </w:r>
+            <w:proofErr w:type="spellEnd"/>
+            <w:r>
+              <w:rPr>
+                <w:rFonts w:ascii="돋움" w:eastAsia="돋움" w:hAnsi="돋움" w:hint="eastAsia"/>
+                <w:sz w:val="18"/>
+                <w:szCs w:val="20"/>
+              </w:rPr>
+              <w:t>}</w:t>
             </w:r>
           </w:p>
           <w:p>
@@ -260,7 +278,25 @@
                 <w:sz w:val="20"/>
                 <w:shd w:val="clear" w:color="000000" w:fill="auto"/>
               </w:rPr>
-              <w:t>{sellerName}</w:t>
+              <w:t>{</w:t>
+            </w:r>
+            <w:proofErr w:type="spellStart"/>
+            <w:r>
+              <w:rPr>
+                <w:rFonts w:asciiTheme="minorHAnsi" w:eastAsiaTheme="minorHAnsi" w:hint="eastAsia"/>
+                <w:sz w:val="20"/>
+                <w:shd w:val="clear" w:color="000000" w:fill="auto"/>
+              </w:rPr>
+              <w:t>sellerName</w:t>
+            </w:r>
+            <w:proofErr w:type="spellEnd"/>
+            <w:r>
+              <w:rPr>
+                <w:rFonts w:asciiTheme="minorHAnsi" w:eastAsiaTheme="minorHAnsi" w:hint="eastAsia"/>
+                <w:sz w:val="20"/>
+                <w:shd w:val="clear" w:color="000000" w:fill="auto"/>
+              </w:rPr>
+              <w:t>}</w:t>
             </w:r>
           </w:p>
         </w:tc>
@@ -378,7 +414,25 @@
                 <w:spacing w:val="-5"/>
                 <w:shd w:val="clear" w:color="000000" w:fill="auto"/>
               </w:rPr>
-              <w:t>{sellerAddress}</w:t>
+              <w:t>{</w:t>
+            </w:r>
+            <w:proofErr w:type="spellStart"/>
+            <w:r>
+              <w:rPr>
+                <w:rFonts w:asciiTheme="minorHAnsi" w:eastAsiaTheme="minorHAnsi" w:hint="eastAsia"/>
+                <w:spacing w:val="-5"/>
+                <w:shd w:val="clear" w:color="000000" w:fill="auto"/>
+              </w:rPr>
+              <w:t>sellerAddress</w:t>
+            </w:r>
+            <w:proofErr w:type="spellEnd"/>
+            <w:r>
+              <w:rPr>
+                <w:rFonts w:asciiTheme="minorHAnsi" w:eastAsiaTheme="minorHAnsi" w:hint="eastAsia"/>
+                <w:spacing w:val="-5"/>
+                <w:shd w:val="clear" w:color="000000" w:fill="auto"/>
+              </w:rPr>
+              <w:t>}</w:t>
             </w:r>
           </w:p>
         </w:tc>
@@ -499,7 +553,25 @@
                 <w:spacing w:val="-5"/>
                 <w:shd w:val="clear" w:color="000000" w:fill="auto"/>
               </w:rPr>
-              <w:t>{sellerNumber}</w:t>
+              <w:t>{</w:t>
+            </w:r>
+            <w:proofErr w:type="spellStart"/>
+            <w:r>
+              <w:rPr>
+                <w:rFonts w:asciiTheme="minorHAnsi" w:eastAsiaTheme="minorHAnsi" w:hint="eastAsia"/>
+                <w:spacing w:val="-5"/>
+                <w:shd w:val="clear" w:color="000000" w:fill="auto"/>
+              </w:rPr>
+              <w:t>sellerNumber</w:t>
+            </w:r>
+            <w:proofErr w:type="spellEnd"/>
+            <w:r>
+              <w:rPr>
+                <w:rFonts w:asciiTheme="minorHAnsi" w:eastAsiaTheme="minorHAnsi" w:hint="eastAsia"/>
+                <w:spacing w:val="-5"/>
+                <w:shd w:val="clear" w:color="000000" w:fill="auto"/>
+              </w:rPr>
+              <w:t>}</w:t>
             </w:r>
           </w:p>
         </w:tc>
@@ -636,6 +708,7 @@
               </w:rPr>
               <w:t xml:space="preserve">, </w:t>
             </w:r>
+            <w:proofErr w:type="spellStart"/>
             <w:r>
               <w:rPr>
                 <w:rFonts w:asciiTheme="minorHAnsi" w:eastAsiaTheme="minorHAnsi"/>
@@ -645,6 +718,7 @@
               </w:rPr>
               <w:t>국내거소신고증</w:t>
             </w:r>
+            <w:proofErr w:type="spellEnd"/>
             <w:r>
               <w:rPr>
                 <w:rFonts w:asciiTheme="minorHAnsi" w:eastAsiaTheme="minorHAnsi"/>
@@ -690,6 +764,7 @@
               </w:rPr>
               <w:t xml:space="preserve">, </w:t>
             </w:r>
+            <w:proofErr w:type="gramStart"/>
             <w:r>
               <w:rPr>
                 <w:rFonts w:asciiTheme="minorHAnsi" w:eastAsiaTheme="minorHAnsi"/>
@@ -706,7 +781,17 @@
                 <w:sz w:val="20"/>
                 <w:shd w:val="clear" w:color="000000" w:fill="auto"/>
               </w:rPr>
-              <w:t>(           )</w:t>
+              <w:t xml:space="preserve">(  </w:t>
+            </w:r>
+            <w:proofErr w:type="gramEnd"/>
+            <w:r>
+              <w:rPr>
+                <w:rFonts w:asciiTheme="minorHAnsi" w:eastAsiaTheme="minorHAnsi"/>
+                <w:spacing w:val="-3"/>
+                <w:sz w:val="20"/>
+                <w:shd w:val="clear" w:color="000000" w:fill="auto"/>
+              </w:rPr>
+              <w:t xml:space="preserve">         )</w:t>
             </w:r>
           </w:p>
         </w:tc>
@@ -858,6 +943,7 @@
                 <w:rFonts w:asciiTheme="minorHAnsi" w:eastAsiaTheme="minorHAnsi"/>
               </w:rPr>
             </w:pPr>
+            <w:proofErr w:type="gramStart"/>
             <w:r>
               <w:rPr>
                 <w:rFonts w:asciiTheme="minorHAnsi" w:eastAsiaTheme="minorHAnsi"/>
@@ -866,6 +952,7 @@
               </w:rPr>
               <w:t>성  명</w:t>
             </w:r>
+            <w:proofErr w:type="gramEnd"/>
           </w:p>
         </w:tc>
       </w:tr>
@@ -1038,7 +1125,25 @@
                 <w:sz w:val="20"/>
                 <w:shd w:val="clear" w:color="000000" w:fill="auto"/>
               </w:rPr>
-              <w:t xml:space="preserve">위 본인확인정보에 따라 등기의무자등 본인임을 확인하고 </w:t>
+              <w:t xml:space="preserve">위 본인확인정보에 따라 </w:t>
+            </w:r>
+            <w:proofErr w:type="spellStart"/>
+            <w:r>
+              <w:rPr>
+                <w:rFonts w:asciiTheme="minorHAnsi" w:eastAsiaTheme="minorHAnsi"/>
+                <w:sz w:val="20"/>
+                <w:shd w:val="clear" w:color="000000" w:fill="auto"/>
+              </w:rPr>
+              <w:t>등기의무자등</w:t>
+            </w:r>
+            <w:proofErr w:type="spellEnd"/>
+            <w:r>
+              <w:rPr>
+                <w:rFonts w:asciiTheme="minorHAnsi" w:eastAsiaTheme="minorHAnsi"/>
+                <w:sz w:val="20"/>
+                <w:shd w:val="clear" w:color="000000" w:fill="auto"/>
+              </w:rPr>
+              <w:t xml:space="preserve"> 본인임을 확인하고 </w:t>
             </w:r>
             <w:r>
               <w:rPr>
@@ -1113,7 +1218,25 @@
                 <w:sz w:val="20"/>
                 <w:shd w:val="clear" w:color="000000" w:fill="auto"/>
               </w:rPr>
-              <w:t>{settlement_date}</w:t>
+              <w:t>{</w:t>
+            </w:r>
+            <w:proofErr w:type="spellStart"/>
+            <w:r>
+              <w:rPr>
+                <w:rFonts w:asciiTheme="minorHAnsi" w:eastAsiaTheme="minorHAnsi" w:hint="eastAsia"/>
+                <w:sz w:val="20"/>
+                <w:shd w:val="clear" w:color="000000" w:fill="auto"/>
+              </w:rPr>
+              <w:t>settlement_date</w:t>
+            </w:r>
+            <w:proofErr w:type="spellEnd"/>
+            <w:r>
+              <w:rPr>
+                <w:rFonts w:asciiTheme="minorHAnsi" w:eastAsiaTheme="minorHAnsi" w:hint="eastAsia"/>
+                <w:sz w:val="20"/>
+                <w:shd w:val="clear" w:color="000000" w:fill="auto"/>
+              </w:rPr>
+              <w:t>}</w:t>
             </w:r>
           </w:p>
           <w:p>
@@ -1145,7 +1268,7 @@
                 <w:sz w:val="20"/>
                 <w:shd w:val="clear" w:color="000000" w:fill="auto"/>
               </w:rPr>
-              <w:t xml:space="preserve">법무사     </w:t>
+              <w:t xml:space="preserve">법무사  </w:t>
             </w:r>
             <w:r>
               <w:rPr>
@@ -1153,15 +1276,49 @@
                 <w:sz w:val="20"/>
                 <w:shd w:val="clear" w:color="000000" w:fill="auto"/>
               </w:rPr>
-              <w:t>{manager}</w:t>
-            </w:r>
-            <w:r>
-              <w:rPr>
-                <w:rFonts w:asciiTheme="minorHAnsi" w:eastAsiaTheme="minorHAnsi"/>
-                <w:sz w:val="20"/>
-                <w:shd w:val="clear" w:color="000000" w:fill="auto"/>
-              </w:rPr>
-              <w:t xml:space="preserve">   (인)</w:t>
+              <w:t xml:space="preserve">  </w:t>
+            </w:r>
+            <w:r>
+              <w:rPr>
+                <w:rFonts w:asciiTheme="minorHAnsi" w:eastAsiaTheme="minorHAnsi"/>
+                <w:sz w:val="20"/>
+                <w:shd w:val="clear" w:color="000000" w:fill="auto"/>
+              </w:rPr>
+              <w:t xml:space="preserve">   </w:t>
+            </w:r>
+            <w:r>
+              <w:rPr>
+                <w:rFonts w:asciiTheme="minorHAnsi" w:eastAsiaTheme="minorHAnsi" w:hint="eastAsia"/>
+                <w:sz w:val="20"/>
+                <w:shd w:val="clear" w:color="000000" w:fill="auto"/>
+              </w:rPr>
+              <w:t>{</w:t>
+            </w:r>
+            <w:proofErr w:type="spellStart"/>
+            <w:r>
+              <w:rPr>
+                <w:rFonts w:asciiTheme="minorHAnsi" w:eastAsiaTheme="minorHAnsi" w:hint="eastAsia"/>
+                <w:sz w:val="20"/>
+                <w:shd w:val="clear" w:color="000000" w:fill="auto"/>
+              </w:rPr>
+              <w:t>notaryName</w:t>
+            </w:r>
+            <w:proofErr w:type="spellEnd"/>
+            <w:r>
+              <w:rPr>
+                <w:rFonts w:asciiTheme="minorHAnsi" w:eastAsiaTheme="minorHAnsi" w:hint="eastAsia"/>
+                <w:sz w:val="20"/>
+                <w:shd w:val="clear" w:color="000000" w:fill="auto"/>
+              </w:rPr>
+              <w:t xml:space="preserve">}        </w:t>
+            </w:r>
+            <w:r>
+              <w:rPr>
+                <w:rFonts w:asciiTheme="minorHAnsi" w:eastAsiaTheme="minorHAnsi"/>
+                <w:sz w:val="20"/>
+                <w:shd w:val="clear" w:color="000000" w:fill="auto"/>
+              </w:rPr>
+              <w:t>(인)</w:t>
             </w:r>
           </w:p>
         </w:tc>

</xml_diff>